<commit_message>
Fix none in table
</commit_message>
<xml_diff>
--- a/sportapp/reports/05-media.docx
+++ b/sportapp/reports/05-media.docx
@@ -97,7 +97,7 @@
       <w:tblPr>
         <w:tblW w:w="15569" w:type="dxa"/>
         <w:jc w:val="left"/>
-        <w:tblInd w:w="-63" w:type="dxa"/>
+        <w:tblInd w:w="-58" w:type="dxa"/>
         <w:tblBorders>
           <w:top w:val="single" w:sz="4" w:space="0" w:color="000001"/>
           <w:left w:val="single" w:sz="4" w:space="0" w:color="000001"/>
@@ -106,17 +106,17 @@
         </w:tblBorders>
         <w:tblCellMar>
           <w:top w:w="55" w:type="dxa"/>
-          <w:left w:w="45" w:type="dxa"/>
+          <w:left w:w="50" w:type="dxa"/>
           <w:bottom w:w="55" w:type="dxa"/>
           <w:right w:w="55" w:type="dxa"/>
         </w:tblCellMar>
       </w:tblPr>
       <w:tblGrid>
-        <w:gridCol w:w="526"/>
-        <w:gridCol w:w="1413"/>
-        <w:gridCol w:w="4931"/>
-        <w:gridCol w:w="4695"/>
-        <w:gridCol w:w="4004"/>
+        <w:gridCol w:w="523"/>
+        <w:gridCol w:w="1412"/>
+        <w:gridCol w:w="4929"/>
+        <w:gridCol w:w="4692"/>
+        <w:gridCol w:w="4013"/>
       </w:tblGrid>
       <w:tr>
         <w:trPr>
@@ -124,7 +124,7 @@
         </w:trPr>
         <w:tc>
           <w:tcPr>
-            <w:tcW w:w="526" w:type="dxa"/>
+            <w:tcW w:w="523" w:type="dxa"/>
             <w:tcBorders>
               <w:top w:val="single" w:sz="4" w:space="0" w:color="000001"/>
               <w:left w:val="single" w:sz="4" w:space="0" w:color="000001"/>
@@ -133,7 +133,7 @@
             </w:tcBorders>
             <w:shd w:fill="auto" w:val="clear"/>
             <w:tcMar>
-              <w:left w:w="45" w:type="dxa"/>
+              <w:left w:w="50" w:type="dxa"/>
             </w:tcMar>
           </w:tcPr>
           <w:p>
@@ -163,7 +163,7 @@
         </w:tc>
         <w:tc>
           <w:tcPr>
-            <w:tcW w:w="1413" w:type="dxa"/>
+            <w:tcW w:w="1412" w:type="dxa"/>
             <w:tcBorders>
               <w:top w:val="single" w:sz="4" w:space="0" w:color="000001"/>
               <w:left w:val="single" w:sz="4" w:space="0" w:color="000001"/>
@@ -172,7 +172,7 @@
             </w:tcBorders>
             <w:shd w:fill="auto" w:val="clear"/>
             <w:tcMar>
-              <w:left w:w="45" w:type="dxa"/>
+              <w:left w:w="50" w:type="dxa"/>
             </w:tcMar>
           </w:tcPr>
           <w:p>
@@ -194,7 +194,7 @@
         </w:tc>
         <w:tc>
           <w:tcPr>
-            <w:tcW w:w="4931" w:type="dxa"/>
+            <w:tcW w:w="4929" w:type="dxa"/>
             <w:tcBorders>
               <w:top w:val="single" w:sz="4" w:space="0" w:color="000001"/>
               <w:left w:val="single" w:sz="4" w:space="0" w:color="000001"/>
@@ -203,7 +203,7 @@
             </w:tcBorders>
             <w:shd w:fill="auto" w:val="clear"/>
             <w:tcMar>
-              <w:left w:w="45" w:type="dxa"/>
+              <w:left w:w="50" w:type="dxa"/>
             </w:tcMar>
           </w:tcPr>
           <w:p>
@@ -233,7 +233,7 @@
         </w:tc>
         <w:tc>
           <w:tcPr>
-            <w:tcW w:w="4695" w:type="dxa"/>
+            <w:tcW w:w="4692" w:type="dxa"/>
             <w:tcBorders>
               <w:top w:val="single" w:sz="4" w:space="0" w:color="000001"/>
               <w:left w:val="single" w:sz="4" w:space="0" w:color="000001"/>
@@ -242,7 +242,7 @@
             </w:tcBorders>
             <w:shd w:fill="auto" w:val="clear"/>
             <w:tcMar>
-              <w:left w:w="45" w:type="dxa"/>
+              <w:left w:w="50" w:type="dxa"/>
             </w:tcMar>
           </w:tcPr>
           <w:p>
@@ -272,7 +272,7 @@
         </w:tc>
         <w:tc>
           <w:tcPr>
-            <w:tcW w:w="4004" w:type="dxa"/>
+            <w:tcW w:w="4013" w:type="dxa"/>
             <w:tcBorders>
               <w:top w:val="single" w:sz="4" w:space="0" w:color="000001"/>
               <w:left w:val="single" w:sz="4" w:space="0" w:color="000001"/>
@@ -283,7 +283,7 @@
             </w:tcBorders>
             <w:shd w:fill="auto" w:val="clear"/>
             <w:tcMar>
-              <w:left w:w="45" w:type="dxa"/>
+              <w:left w:w="50" w:type="dxa"/>
             </w:tcMar>
           </w:tcPr>
           <w:p>
@@ -318,14 +318,16 @@
         </w:trPr>
         <w:tc>
           <w:tcPr>
-            <w:tcW w:w="526" w:type="dxa"/>
-            <w:tcBorders>
-              <w:top w:val="single" w:sz="4" w:space="0" w:color="000001"/>
-              <w:left w:val="single" w:sz="4" w:space="0" w:color="000001"/>
-              <w:bottom w:val="single" w:sz="4" w:space="0" w:color="000001"/>
-              <w:insideH w:val="single" w:sz="4" w:space="0" w:color="000001"/>
-            </w:tcBorders>
-            <w:shd w:fill="auto" w:val="clear"/>
+            <w:tcW w:w="523" w:type="dxa"/>
+            <w:tcBorders>
+              <w:left w:val="single" w:sz="4" w:space="0" w:color="000001"/>
+              <w:bottom w:val="single" w:sz="4" w:space="0" w:color="000001"/>
+              <w:insideH w:val="single" w:sz="4" w:space="0" w:color="000001"/>
+            </w:tcBorders>
+            <w:shd w:fill="auto" w:val="clear"/>
+            <w:tcMar>
+              <w:left w:w="50" w:type="dxa"/>
+            </w:tcMar>
           </w:tcPr>
           <w:p>
             <w:pPr>
@@ -355,14 +357,16 @@
         </w:tc>
         <w:tc>
           <w:tcPr>
-            <w:tcW w:w="1413" w:type="dxa"/>
-            <w:tcBorders>
-              <w:top w:val="single" w:sz="4" w:space="0" w:color="000001"/>
-              <w:left w:val="single" w:sz="4" w:space="0" w:color="000001"/>
-              <w:bottom w:val="single" w:sz="4" w:space="0" w:color="000001"/>
-              <w:insideH w:val="single" w:sz="4" w:space="0" w:color="000001"/>
-            </w:tcBorders>
-            <w:shd w:fill="auto" w:val="clear"/>
+            <w:tcW w:w="1412" w:type="dxa"/>
+            <w:tcBorders>
+              <w:left w:val="single" w:sz="4" w:space="0" w:color="000001"/>
+              <w:bottom w:val="single" w:sz="4" w:space="0" w:color="000001"/>
+              <w:insideH w:val="single" w:sz="4" w:space="0" w:color="000001"/>
+            </w:tcBorders>
+            <w:shd w:fill="auto" w:val="clear"/>
+            <w:tcMar>
+              <w:left w:w="50" w:type="dxa"/>
+            </w:tcMar>
           </w:tcPr>
           <w:p>
             <w:pPr>
@@ -421,14 +425,16 @@
         </w:tc>
         <w:tc>
           <w:tcPr>
-            <w:tcW w:w="4931" w:type="dxa"/>
-            <w:tcBorders>
-              <w:top w:val="single" w:sz="4" w:space="0" w:color="000001"/>
-              <w:left w:val="single" w:sz="4" w:space="0" w:color="000001"/>
-              <w:bottom w:val="single" w:sz="4" w:space="0" w:color="000001"/>
-              <w:insideH w:val="single" w:sz="4" w:space="0" w:color="000001"/>
-            </w:tcBorders>
-            <w:shd w:fill="auto" w:val="clear"/>
+            <w:tcW w:w="4929" w:type="dxa"/>
+            <w:tcBorders>
+              <w:left w:val="single" w:sz="4" w:space="0" w:color="000001"/>
+              <w:bottom w:val="single" w:sz="4" w:space="0" w:color="000001"/>
+              <w:insideH w:val="single" w:sz="4" w:space="0" w:color="000001"/>
+            </w:tcBorders>
+            <w:shd w:fill="auto" w:val="clear"/>
+            <w:tcMar>
+              <w:left w:w="50" w:type="dxa"/>
+            </w:tcMar>
           </w:tcPr>
           <w:p>
             <w:pPr>
@@ -448,14 +454,16 @@
         </w:tc>
         <w:tc>
           <w:tcPr>
-            <w:tcW w:w="4695" w:type="dxa"/>
-            <w:tcBorders>
-              <w:top w:val="single" w:sz="4" w:space="0" w:color="000001"/>
-              <w:left w:val="single" w:sz="4" w:space="0" w:color="000001"/>
-              <w:bottom w:val="single" w:sz="4" w:space="0" w:color="000001"/>
-              <w:insideH w:val="single" w:sz="4" w:space="0" w:color="000001"/>
-            </w:tcBorders>
-            <w:shd w:fill="auto" w:val="clear"/>
+            <w:tcW w:w="4692" w:type="dxa"/>
+            <w:tcBorders>
+              <w:left w:val="single" w:sz="4" w:space="0" w:color="000001"/>
+              <w:bottom w:val="single" w:sz="4" w:space="0" w:color="000001"/>
+              <w:insideH w:val="single" w:sz="4" w:space="0" w:color="000001"/>
+            </w:tcBorders>
+            <w:shd w:fill="auto" w:val="clear"/>
+            <w:tcMar>
+              <w:left w:w="50" w:type="dxa"/>
+            </w:tcMar>
           </w:tcPr>
           <w:p>
             <w:pPr>
@@ -587,9 +595,8 @@
         </w:tc>
         <w:tc>
           <w:tcPr>
-            <w:tcW w:w="4004" w:type="dxa"/>
-            <w:tcBorders>
-              <w:top w:val="single" w:sz="4" w:space="0" w:color="000001"/>
+            <w:tcW w:w="4013" w:type="dxa"/>
+            <w:tcBorders>
               <w:left w:val="single" w:sz="4" w:space="0" w:color="000001"/>
               <w:bottom w:val="single" w:sz="4" w:space="0" w:color="000001"/>
               <w:right w:val="single" w:sz="4" w:space="0" w:color="000001"/>
@@ -597,6 +604,9 @@
               <w:insideV w:val="single" w:sz="4" w:space="0" w:color="000001"/>
             </w:tcBorders>
             <w:shd w:fill="auto" w:val="clear"/>
+            <w:tcMar>
+              <w:left w:w="50" w:type="dxa"/>
+            </w:tcMar>
           </w:tcPr>
           <w:p>
             <w:pPr>
@@ -654,13 +664,16 @@
         </w:trPr>
         <w:tc>
           <w:tcPr>
-            <w:tcW w:w="526" w:type="dxa"/>
-            <w:tcBorders>
-              <w:left w:val="single" w:sz="4" w:space="0" w:color="000001"/>
-              <w:bottom w:val="single" w:sz="4" w:space="0" w:color="000001"/>
-              <w:insideH w:val="single" w:sz="4" w:space="0" w:color="000001"/>
-            </w:tcBorders>
-            <w:shd w:fill="auto" w:val="clear"/>
+            <w:tcW w:w="523" w:type="dxa"/>
+            <w:tcBorders>
+              <w:left w:val="single" w:sz="4" w:space="0" w:color="000001"/>
+              <w:bottom w:val="single" w:sz="4" w:space="0" w:color="000001"/>
+              <w:insideH w:val="single" w:sz="4" w:space="0" w:color="000001"/>
+            </w:tcBorders>
+            <w:shd w:fill="auto" w:val="clear"/>
+            <w:tcMar>
+              <w:left w:w="50" w:type="dxa"/>
+            </w:tcMar>
           </w:tcPr>
           <w:p>
             <w:pPr>
@@ -696,13 +709,16 @@
         </w:tc>
         <w:tc>
           <w:tcPr>
-            <w:tcW w:w="1413" w:type="dxa"/>
-            <w:tcBorders>
-              <w:left w:val="single" w:sz="4" w:space="0" w:color="000001"/>
-              <w:bottom w:val="single" w:sz="4" w:space="0" w:color="000001"/>
-              <w:insideH w:val="single" w:sz="4" w:space="0" w:color="000001"/>
-            </w:tcBorders>
-            <w:shd w:fill="auto" w:val="clear"/>
+            <w:tcW w:w="1412" w:type="dxa"/>
+            <w:tcBorders>
+              <w:left w:val="single" w:sz="4" w:space="0" w:color="000001"/>
+              <w:bottom w:val="single" w:sz="4" w:space="0" w:color="000001"/>
+              <w:insideH w:val="single" w:sz="4" w:space="0" w:color="000001"/>
+            </w:tcBorders>
+            <w:shd w:fill="auto" w:val="clear"/>
+            <w:tcMar>
+              <w:left w:w="50" w:type="dxa"/>
+            </w:tcMar>
           </w:tcPr>
           <w:p>
             <w:pPr>
@@ -735,13 +751,16 @@
         </w:tc>
         <w:tc>
           <w:tcPr>
-            <w:tcW w:w="4931" w:type="dxa"/>
-            <w:tcBorders>
-              <w:left w:val="single" w:sz="4" w:space="0" w:color="000001"/>
-              <w:bottom w:val="single" w:sz="4" w:space="0" w:color="000001"/>
-              <w:insideH w:val="single" w:sz="4" w:space="0" w:color="000001"/>
-            </w:tcBorders>
-            <w:shd w:fill="auto" w:val="clear"/>
+            <w:tcW w:w="4929" w:type="dxa"/>
+            <w:tcBorders>
+              <w:left w:val="single" w:sz="4" w:space="0" w:color="000001"/>
+              <w:bottom w:val="single" w:sz="4" w:space="0" w:color="000001"/>
+              <w:insideH w:val="single" w:sz="4" w:space="0" w:color="000001"/>
+            </w:tcBorders>
+            <w:shd w:fill="auto" w:val="clear"/>
+            <w:tcMar>
+              <w:left w:w="50" w:type="dxa"/>
+            </w:tcMar>
           </w:tcPr>
           <w:p>
             <w:pPr>
@@ -770,17 +789,21 @@
         </w:tc>
         <w:tc>
           <w:tcPr>
-            <w:tcW w:w="4695" w:type="dxa"/>
-            <w:tcBorders>
-              <w:left w:val="single" w:sz="4" w:space="0" w:color="000001"/>
-              <w:bottom w:val="single" w:sz="4" w:space="0" w:color="000001"/>
-              <w:insideH w:val="single" w:sz="4" w:space="0" w:color="000001"/>
-            </w:tcBorders>
-            <w:shd w:fill="auto" w:val="clear"/>
-          </w:tcPr>
-          <w:p>
-            <w:pPr>
-              <w:pStyle w:val="Normal"/>
+            <w:tcW w:w="4692" w:type="dxa"/>
+            <w:tcBorders>
+              <w:left w:val="single" w:sz="4" w:space="0" w:color="000001"/>
+              <w:bottom w:val="single" w:sz="4" w:space="0" w:color="000001"/>
+              <w:insideH w:val="single" w:sz="4" w:space="0" w:color="000001"/>
+            </w:tcBorders>
+            <w:shd w:fill="auto" w:val="clear"/>
+            <w:tcMar>
+              <w:left w:w="50" w:type="dxa"/>
+            </w:tcMar>
+          </w:tcPr>
+          <w:p>
+            <w:pPr>
+              <w:pStyle w:val="Normal"/>
+              <w:shd w:fill="FFFFFF" w:val="clear"/>
               <w:spacing w:before="0" w:after="200"/>
               <w:rPr>
                 <w:sz w:val="24"/>
@@ -805,7 +828,7 @@
         </w:tc>
         <w:tc>
           <w:tcPr>
-            <w:tcW w:w="4004" w:type="dxa"/>
+            <w:tcW w:w="4013" w:type="dxa"/>
             <w:tcBorders>
               <w:left w:val="single" w:sz="4" w:space="0" w:color="000001"/>
               <w:bottom w:val="single" w:sz="4" w:space="0" w:color="000001"/>
@@ -814,6 +837,9 @@
               <w:insideV w:val="single" w:sz="4" w:space="0" w:color="000001"/>
             </w:tcBorders>
             <w:shd w:fill="auto" w:val="clear"/>
+            <w:tcMar>
+              <w:left w:w="50" w:type="dxa"/>
+            </w:tcMar>
           </w:tcPr>
           <w:p>
             <w:pPr>

</xml_diff>